<commit_message>
folder 2 - 1
</commit_message>
<xml_diff>
--- a/dockerTut.docx
+++ b/dockerTut.docx
@@ -113,6 +113,197 @@
       <w:r>
         <w:t xml:space="preserve"> it from docker hub and stores a copy in the local image cache.</w:t>
       </w:r>
+    </w:p>
+    <w:p/>
+    <w:p>
+      <w:proofErr w:type="spellStart"/>
+      <w:r>
+        <w:t>Namespacing</w:t>
+      </w:r>
+      <w:proofErr w:type="spellEnd"/>
+      <w:r>
+        <w:t xml:space="preserve"> &amp; Control groups – used to group the resources which can be used by a process.</w:t>
+      </w:r>
+      <w:r>
+        <w:t xml:space="preserve"> These belong to </w:t>
+      </w:r>
+      <w:r>
+        <w:t>L</w:t>
+      </w:r>
+      <w:r>
+        <w:t>inux</w:t>
+      </w:r>
+      <w:r>
+        <w:t xml:space="preserve"> OS but</w:t>
+      </w:r>
+      <w:r>
+        <w:t xml:space="preserve"> not windows and mac</w:t>
+      </w:r>
+    </w:p>
+    <w:p>
+      <w:pPr>
+        <w:rPr>
+          <w:i/>
+        </w:rPr>
+      </w:pPr>
+      <w:r>
+        <w:rPr>
+          <w:noProof/>
+        </w:rPr>
+        <w:drawing>
+          <wp:inline distT="0" distB="0" distL="0" distR="0" wp14:anchorId="6AF4E77F" wp14:editId="60333C29">
+            <wp:extent cx="5943600" cy="2750820"/>
+            <wp:effectExtent l="0" t="0" r="0" b="0"/>
+            <wp:docPr id="2" name="Picture 2"/>
+            <wp:cNvGraphicFramePr>
+              <a:graphicFrameLocks xmlns:a="http://schemas.openxmlformats.org/drawingml/2006/main" noChangeAspect="1"/>
+            </wp:cNvGraphicFramePr>
+            <a:graphic xmlns:a="http://schemas.openxmlformats.org/drawingml/2006/main">
+              <a:graphicData uri="http://schemas.openxmlformats.org/drawingml/2006/picture">
+                <pic:pic xmlns:pic="http://schemas.openxmlformats.org/drawingml/2006/picture">
+                  <pic:nvPicPr>
+                    <pic:cNvPr id="1" name=""/>
+                    <pic:cNvPicPr/>
+                  </pic:nvPicPr>
+                  <pic:blipFill>
+                    <a:blip r:embed="rId6"/>
+                    <a:stretch>
+                      <a:fillRect/>
+                    </a:stretch>
+                  </pic:blipFill>
+                  <pic:spPr>
+                    <a:xfrm>
+                      <a:off x="0" y="0"/>
+                      <a:ext cx="5943600" cy="2750820"/>
+                    </a:xfrm>
+                    <a:prstGeom prst="rect">
+                      <a:avLst/>
+                    </a:prstGeom>
+                  </pic:spPr>
+                </pic:pic>
+              </a:graphicData>
+            </a:graphic>
+          </wp:inline>
+        </w:drawing>
+      </w:r>
+      <w:r>
+        <w:t xml:space="preserve">-- </w:t>
+      </w:r>
+      <w:r>
+        <w:rPr>
+          <w:i/>
+        </w:rPr>
+        <w:t>A container is a package of the application along with kernel which is allocated with hardware resources</w:t>
+      </w:r>
+    </w:p>
+    <w:p>
+      <w:r>
+        <w:lastRenderedPageBreak/>
+        <w:t>A layer of the Linux virtual machine is installed upon the Windows Operating system for the containers to be installed and run. As docker is run on the Linux server and will continue to work until the docker is running.</w:t>
+      </w:r>
+    </w:p>
+    <w:p>
+      <w:r>
+        <w:rPr>
+          <w:noProof/>
+        </w:rPr>
+        <w:drawing>
+          <wp:inline distT="0" distB="0" distL="0" distR="0" wp14:anchorId="2686639C" wp14:editId="79CDEC56">
+            <wp:extent cx="5943600" cy="2737485"/>
+            <wp:effectExtent l="0" t="0" r="0" b="5715"/>
+            <wp:docPr id="3" name="Picture 3"/>
+            <wp:cNvGraphicFramePr>
+              <a:graphicFrameLocks xmlns:a="http://schemas.openxmlformats.org/drawingml/2006/main" noChangeAspect="1"/>
+            </wp:cNvGraphicFramePr>
+            <a:graphic xmlns:a="http://schemas.openxmlformats.org/drawingml/2006/main">
+              <a:graphicData uri="http://schemas.openxmlformats.org/drawingml/2006/picture">
+                <pic:pic xmlns:pic="http://schemas.openxmlformats.org/drawingml/2006/picture">
+                  <pic:nvPicPr>
+                    <pic:cNvPr id="1" name=""/>
+                    <pic:cNvPicPr/>
+                  </pic:nvPicPr>
+                  <pic:blipFill>
+                    <a:blip r:embed="rId7"/>
+                    <a:stretch>
+                      <a:fillRect/>
+                    </a:stretch>
+                  </pic:blipFill>
+                  <pic:spPr>
+                    <a:xfrm>
+                      <a:off x="0" y="0"/>
+                      <a:ext cx="5943600" cy="2737485"/>
+                    </a:xfrm>
+                    <a:prstGeom prst="rect">
+                      <a:avLst/>
+                    </a:prstGeom>
+                  </pic:spPr>
+                </pic:pic>
+              </a:graphicData>
+            </a:graphic>
+          </wp:inline>
+        </w:drawing>
+      </w:r>
+    </w:p>
+    <w:p>
+      <w:r>
+        <w:t xml:space="preserve"> </w:t>
+      </w:r>
+    </w:p>
+    <w:p>
+      <w:r>
+        <w:t xml:space="preserve">Docker image with </w:t>
+      </w:r>
+      <w:r>
+        <w:t xml:space="preserve">the </w:t>
+      </w:r>
+      <w:r>
+        <w:t>container:</w:t>
+      </w:r>
+    </w:p>
+    <w:p>
+      <w:r>
+        <w:rPr>
+          <w:noProof/>
+        </w:rPr>
+        <w:drawing>
+          <wp:inline distT="0" distB="0" distL="0" distR="0" wp14:anchorId="25ADB8C3" wp14:editId="38E16F10">
+            <wp:extent cx="5943600" cy="2705735"/>
+            <wp:effectExtent l="0" t="0" r="0" b="0"/>
+            <wp:docPr id="4" name="Picture 4"/>
+            <wp:cNvGraphicFramePr>
+              <a:graphicFrameLocks xmlns:a="http://schemas.openxmlformats.org/drawingml/2006/main" noChangeAspect="1"/>
+            </wp:cNvGraphicFramePr>
+            <a:graphic xmlns:a="http://schemas.openxmlformats.org/drawingml/2006/main">
+              <a:graphicData uri="http://schemas.openxmlformats.org/drawingml/2006/picture">
+                <pic:pic xmlns:pic="http://schemas.openxmlformats.org/drawingml/2006/picture">
+                  <pic:nvPicPr>
+                    <pic:cNvPr id="1" name=""/>
+                    <pic:cNvPicPr/>
+                  </pic:nvPicPr>
+                  <pic:blipFill>
+                    <a:blip r:embed="rId8"/>
+                    <a:stretch>
+                      <a:fillRect/>
+                    </a:stretch>
+                  </pic:blipFill>
+                  <pic:spPr>
+                    <a:xfrm>
+                      <a:off x="0" y="0"/>
+                      <a:ext cx="5943600" cy="2705735"/>
+                    </a:xfrm>
+                    <a:prstGeom prst="rect">
+                      <a:avLst/>
+                    </a:prstGeom>
+                  </pic:spPr>
+                </pic:pic>
+              </a:graphicData>
+            </a:graphic>
+          </wp:inline>
+        </w:drawing>
+      </w:r>
+    </w:p>
+    <w:p/>
+    <w:p>
       <w:bookmarkStart w:id="0" w:name="_GoBack"/>
       <w:bookmarkEnd w:id="0"/>
     </w:p>

</xml_diff>

<commit_message>
redis custom image first
</commit_message>
<xml_diff>
--- a/dockerTut.docx
+++ b/dockerTut.docx
@@ -103,15 +103,7 @@
     </w:p>
     <w:p>
       <w:r>
-        <w:t xml:space="preserve">The docker CLI tries to find the image in the local cache, if not </w:t>
-      </w:r>
-      <w:proofErr w:type="gramStart"/>
-      <w:r>
-        <w:t>found,  downloads</w:t>
-      </w:r>
-      <w:proofErr w:type="gramEnd"/>
-      <w:r>
-        <w:t xml:space="preserve"> it from docker hub and stores a copy in the local image cache.</w:t>
+        <w:t>The docker CLI tries to find the image in the local cache, if not found,  downloads it from docker hub and stores a copy in the local image cache.</w:t>
       </w:r>
     </w:p>
     <w:p/>
@@ -505,8 +497,116 @@
       <w:r>
         <w:sym w:font="Wingdings" w:char="F0E0"/>
       </w:r>
+      <w:r>
+        <w:t xml:space="preserve"> docker build .</w:t>
+      </w:r>
+    </w:p>
+    <w:p>
+      <w:pPr>
+        <w:pStyle w:val="ListParagraph"/>
+        <w:numPr>
+          <w:ilvl w:val="0"/>
+          <w:numId w:val="1"/>
+        </w:numPr>
+      </w:pPr>
+      <w:r>
+        <w:t xml:space="preserve">used to build the docker image using the </w:t>
+      </w:r>
+      <w:proofErr w:type="spellStart"/>
+      <w:r>
+        <w:t>yml</w:t>
+      </w:r>
+      <w:proofErr w:type="spellEnd"/>
+      <w:r>
+        <w:t xml:space="preserve"> file</w:t>
+      </w:r>
+    </w:p>
+    <w:p>
+      <w:r>
+        <w:rPr>
+          <w:noProof/>
+        </w:rPr>
+        <w:drawing>
+          <wp:inline distT="0" distB="0" distL="0" distR="0" wp14:anchorId="3E934770" wp14:editId="6B968E47">
+            <wp:extent cx="5943600" cy="2870835"/>
+            <wp:effectExtent l="0" t="0" r="0" b="5715"/>
+            <wp:docPr id="6" name="Picture 6"/>
+            <wp:cNvGraphicFramePr>
+              <a:graphicFrameLocks xmlns:a="http://schemas.openxmlformats.org/drawingml/2006/main" noChangeAspect="1"/>
+            </wp:cNvGraphicFramePr>
+            <a:graphic xmlns:a="http://schemas.openxmlformats.org/drawingml/2006/main">
+              <a:graphicData uri="http://schemas.openxmlformats.org/drawingml/2006/picture">
+                <pic:pic xmlns:pic="http://schemas.openxmlformats.org/drawingml/2006/picture">
+                  <pic:nvPicPr>
+                    <pic:cNvPr id="1" name=""/>
+                    <pic:cNvPicPr/>
+                  </pic:nvPicPr>
+                  <pic:blipFill>
+                    <a:blip r:embed="rId10"/>
+                    <a:stretch>
+                      <a:fillRect/>
+                    </a:stretch>
+                  </pic:blipFill>
+                  <pic:spPr>
+                    <a:xfrm>
+                      <a:off x="0" y="0"/>
+                      <a:ext cx="5943600" cy="2870835"/>
+                    </a:xfrm>
+                    <a:prstGeom prst="rect">
+                      <a:avLst/>
+                    </a:prstGeom>
+                  </pic:spPr>
+                </pic:pic>
+              </a:graphicData>
+            </a:graphic>
+          </wp:inline>
+        </w:drawing>
+      </w:r>
+    </w:p>
+    <w:p>
+      <w:r>
+        <w:lastRenderedPageBreak/>
+        <w:t>These commands were used to run Redis server on a container.</w:t>
+      </w:r>
+    </w:p>
+    <w:p>
+      <w:pPr>
+        <w:pStyle w:val="ListParagraph"/>
+        <w:numPr>
+          <w:ilvl w:val="0"/>
+          <w:numId w:val="3"/>
+        </w:numPr>
+      </w:pPr>
+      <w:proofErr w:type="spellStart"/>
+      <w:r>
+        <w:t>Apk</w:t>
+      </w:r>
+      <w:proofErr w:type="spellEnd"/>
+      <w:r>
+        <w:t xml:space="preserve"> is a keyword used to fetch package. </w:t>
+      </w:r>
+      <w:proofErr w:type="spellStart"/>
+      <w:r>
+        <w:t>Apk</w:t>
+      </w:r>
+      <w:proofErr w:type="spellEnd"/>
+      <w:r>
+        <w:t xml:space="preserve"> is part of alpine</w:t>
+      </w:r>
+      <w:r>
+        <w:t xml:space="preserve">, it is similar to </w:t>
+      </w:r>
       <w:bookmarkStart w:id="0" w:name="_GoBack"/>
       <w:bookmarkEnd w:id="0"/>
+      <w:r>
+        <w:t>NuG</w:t>
+      </w:r>
+      <w:r>
+        <w:t>et</w:t>
+      </w:r>
+      <w:r>
+        <w:t>.</w:t>
+      </w:r>
     </w:p>
     <w:p/>
     <w:p/>
@@ -523,6 +623,118 @@
 <file path=word/numbering.xml><?xml version="1.0" encoding="utf-8"?>
 <w:numbering xmlns:wpc="http://schemas.microsoft.com/office/word/2010/wordprocessingCanvas" xmlns:cx="http://schemas.microsoft.com/office/drawing/2014/chartex" xmlns:cx1="http://schemas.microsoft.com/office/drawing/2015/9/8/chartex" xmlns:cx2="http://schemas.microsoft.com/office/drawing/2015/10/21/chartex" xmlns:cx3="http://schemas.microsoft.com/office/drawing/2016/5/9/chartex" xmlns:cx4="http://schemas.microsoft.com/office/drawing/2016/5/10/chartex" xmlns:cx5="http://schemas.microsoft.com/office/drawing/2016/5/11/chartex" xmlns:cx6="http://schemas.microsoft.com/office/drawing/2016/5/12/chartex" xmlns:cx7="http://schemas.microsoft.com/office/drawing/2016/5/13/chartex" xmlns:cx8="http://schemas.microsoft.com/office/drawing/2016/5/14/chartex" xmlns:mc="http://schemas.openxmlformats.org/markup-compatibility/2006" xmlns:aink="http://schemas.microsoft.com/office/drawing/2016/ink" xmlns:am3d="http://schemas.microsoft.com/office/drawing/2017/model3d" xmlns:o="urn:schemas-microsoft-com:office:office" xmlns:r="http://schemas.openxmlformats.org/officeDocument/2006/relationships" xmlns:m="http://schemas.openxmlformats.org/officeDocument/2006/math" xmlns:v="urn:schemas-microsoft-com:vml" xmlns:wp14="http://schemas.microsoft.com/office/word/2010/wordprocessingDrawing" xmlns:wp="http://schemas.openxmlformats.org/drawingml/2006/wordprocessingDrawing" xmlns:w10="urn:schemas-microsoft-com:office:word" xmlns:w="http://schemas.openxmlformats.org/wordprocessingml/2006/main" xmlns:w14="http://schemas.microsoft.com/office/word/2010/wordml" xmlns:w15="http://schemas.microsoft.com/office/word/2012/wordml" xmlns:w16cid="http://schemas.microsoft.com/office/word/2016/wordml/cid" xmlns:w16se="http://schemas.microsoft.com/office/word/2015/wordml/symex" xmlns:wpg="http://schemas.microsoft.com/office/word/2010/wordprocessingGroup" xmlns:wpi="http://schemas.microsoft.com/office/word/2010/wordprocessingInk" xmlns:wne="http://schemas.microsoft.com/office/word/2006/wordml" xmlns:wps="http://schemas.microsoft.com/office/word/2010/wordprocessingShape" mc:Ignorable="w14 w15 w16se w16cid wp14">
   <w:abstractNum w:abstractNumId="0" w15:restartNumberingAfterBreak="0">
+    <w:nsid w:val="2A5E07EF"/>
+    <w:multiLevelType w:val="hybridMultilevel"/>
+    <w:tmpl w:val="11427C12"/>
+    <w:lvl w:ilvl="0" w:tplc="1CDEF0CA">
+      <w:numFmt w:val="bullet"/>
+      <w:lvlText w:val=""/>
+      <w:lvlJc w:val="left"/>
+      <w:pPr>
+        <w:ind w:left="720" w:hanging="360"/>
+      </w:pPr>
+      <w:rPr>
+        <w:rFonts w:ascii="Wingdings" w:eastAsiaTheme="minorHAnsi" w:hAnsi="Wingdings" w:cstheme="minorBidi" w:hint="default"/>
+      </w:rPr>
+    </w:lvl>
+    <w:lvl w:ilvl="1" w:tplc="04090003" w:tentative="1">
+      <w:start w:val="1"/>
+      <w:numFmt w:val="bullet"/>
+      <w:lvlText w:val="o"/>
+      <w:lvlJc w:val="left"/>
+      <w:pPr>
+        <w:ind w:left="1440" w:hanging="360"/>
+      </w:pPr>
+      <w:rPr>
+        <w:rFonts w:ascii="Courier New" w:hAnsi="Courier New" w:cs="Courier New" w:hint="default"/>
+      </w:rPr>
+    </w:lvl>
+    <w:lvl w:ilvl="2" w:tplc="04090005" w:tentative="1">
+      <w:start w:val="1"/>
+      <w:numFmt w:val="bullet"/>
+      <w:lvlText w:val=""/>
+      <w:lvlJc w:val="left"/>
+      <w:pPr>
+        <w:ind w:left="2160" w:hanging="360"/>
+      </w:pPr>
+      <w:rPr>
+        <w:rFonts w:ascii="Wingdings" w:hAnsi="Wingdings" w:hint="default"/>
+      </w:rPr>
+    </w:lvl>
+    <w:lvl w:ilvl="3" w:tplc="04090001" w:tentative="1">
+      <w:start w:val="1"/>
+      <w:numFmt w:val="bullet"/>
+      <w:lvlText w:val=""/>
+      <w:lvlJc w:val="left"/>
+      <w:pPr>
+        <w:ind w:left="2880" w:hanging="360"/>
+      </w:pPr>
+      <w:rPr>
+        <w:rFonts w:ascii="Symbol" w:hAnsi="Symbol" w:hint="default"/>
+      </w:rPr>
+    </w:lvl>
+    <w:lvl w:ilvl="4" w:tplc="04090003" w:tentative="1">
+      <w:start w:val="1"/>
+      <w:numFmt w:val="bullet"/>
+      <w:lvlText w:val="o"/>
+      <w:lvlJc w:val="left"/>
+      <w:pPr>
+        <w:ind w:left="3600" w:hanging="360"/>
+      </w:pPr>
+      <w:rPr>
+        <w:rFonts w:ascii="Courier New" w:hAnsi="Courier New" w:cs="Courier New" w:hint="default"/>
+      </w:rPr>
+    </w:lvl>
+    <w:lvl w:ilvl="5" w:tplc="04090005" w:tentative="1">
+      <w:start w:val="1"/>
+      <w:numFmt w:val="bullet"/>
+      <w:lvlText w:val=""/>
+      <w:lvlJc w:val="left"/>
+      <w:pPr>
+        <w:ind w:left="4320" w:hanging="360"/>
+      </w:pPr>
+      <w:rPr>
+        <w:rFonts w:ascii="Wingdings" w:hAnsi="Wingdings" w:hint="default"/>
+      </w:rPr>
+    </w:lvl>
+    <w:lvl w:ilvl="6" w:tplc="04090001" w:tentative="1">
+      <w:start w:val="1"/>
+      <w:numFmt w:val="bullet"/>
+      <w:lvlText w:val=""/>
+      <w:lvlJc w:val="left"/>
+      <w:pPr>
+        <w:ind w:left="5040" w:hanging="360"/>
+      </w:pPr>
+      <w:rPr>
+        <w:rFonts w:ascii="Symbol" w:hAnsi="Symbol" w:hint="default"/>
+      </w:rPr>
+    </w:lvl>
+    <w:lvl w:ilvl="7" w:tplc="04090003" w:tentative="1">
+      <w:start w:val="1"/>
+      <w:numFmt w:val="bullet"/>
+      <w:lvlText w:val="o"/>
+      <w:lvlJc w:val="left"/>
+      <w:pPr>
+        <w:ind w:left="5760" w:hanging="360"/>
+      </w:pPr>
+      <w:rPr>
+        <w:rFonts w:ascii="Courier New" w:hAnsi="Courier New" w:cs="Courier New" w:hint="default"/>
+      </w:rPr>
+    </w:lvl>
+    <w:lvl w:ilvl="8" w:tplc="04090005" w:tentative="1">
+      <w:start w:val="1"/>
+      <w:numFmt w:val="bullet"/>
+      <w:lvlText w:val=""/>
+      <w:lvlJc w:val="left"/>
+      <w:pPr>
+        <w:ind w:left="6480" w:hanging="360"/>
+      </w:pPr>
+      <w:rPr>
+        <w:rFonts w:ascii="Wingdings" w:hAnsi="Wingdings" w:hint="default"/>
+      </w:rPr>
+    </w:lvl>
+  </w:abstractNum>
+  <w:abstractNum w:abstractNumId="1" w15:restartNumberingAfterBreak="0">
     <w:nsid w:val="3A423AF7"/>
     <w:multiLevelType w:val="hybridMultilevel"/>
     <w:tmpl w:val="BB123456"/>
@@ -634,7 +846,7 @@
       </w:rPr>
     </w:lvl>
   </w:abstractNum>
-  <w:abstractNum w:abstractNumId="1" w15:restartNumberingAfterBreak="0">
+  <w:abstractNum w:abstractNumId="2" w15:restartNumberingAfterBreak="0">
     <w:nsid w:val="73822106"/>
     <w:multiLevelType w:val="hybridMultilevel"/>
     <w:tmpl w:val="35DE0270"/>
@@ -747,9 +959,12 @@
     </w:lvl>
   </w:abstractNum>
   <w:num w:numId="1">
+    <w:abstractNumId w:val="2"/>
+  </w:num>
+  <w:num w:numId="2">
     <w:abstractNumId w:val="1"/>
   </w:num>
-  <w:num w:numId="2">
+  <w:num w:numId="3">
     <w:abstractNumId w:val="0"/>
   </w:num>
 </w:numbering>

</xml_diff>